<commit_message>
fix slides to use openintro links
</commit_message>
<xml_diff>
--- a/module_docs/m4/M4_correlation_regression.docx
+++ b/module_docs/m4/M4_correlation_regression.docx
@@ -212,6 +212,35 @@
           <w:szCs w:val="20"/>
         </w:rPr>
         <w:t>(OpenIntro) Chapter 8: Introduction to linear regression</w:t>
+      </w:r>
+    </w:p>
+    <w:p>
+      <w:pPr>
+        <w:numPr>
+          <w:ilvl w:val="0"/>
+          <w:numId w:val="44"/>
+        </w:numPr>
+        <w:tabs>
+          <w:tab w:val="clear" w:pos="720"/>
+          <w:tab w:val="num" w:pos="1152"/>
+        </w:tabs>
+        <w:spacing w:before="100" w:beforeAutospacing="1" w:after="100" w:afterAutospacing="1" w:line="240" w:lineRule="auto"/>
+        <w:ind w:left="1152"/>
+        <w:rPr>
+          <w:rFonts w:cstheme="minorHAnsi"/>
+          <w:sz w:val="20"/>
+          <w:szCs w:val="20"/>
+        </w:rPr>
+      </w:pPr>
+      <w:bookmarkStart w:id="0" w:name="_GoBack"/>
+      <w:bookmarkEnd w:id="0"/>
+      <w:r>
+        <w:rPr>
+          <w:rFonts w:cstheme="minorHAnsi"/>
+          <w:sz w:val="20"/>
+          <w:szCs w:val="20"/>
+        </w:rPr>
+        <w:t>(OpenIntro) Chapter 9: Multiple and Logistic Regression</w:t>
       </w:r>
     </w:p>
     <w:p>
@@ -3605,8 +3634,6 @@
           <w:color w:val="000000" w:themeColor="text1"/>
         </w:rPr>
       </w:pPr>
-      <w:bookmarkStart w:id="0" w:name="_GoBack"/>
-      <w:bookmarkEnd w:id="0"/>
       <w:r>
         <w:rPr>
           <w:rFonts w:cstheme="minorHAnsi"/>
@@ -9715,7 +9742,7 @@
 </file>
 
 <file path=customXml/itemProps4.xml><?xml version="1.0" encoding="utf-8"?>
-<ds:datastoreItem xmlns:ds="http://schemas.openxmlformats.org/officeDocument/2006/customXml" ds:itemID="{161FBDFD-478E-44C2-8535-7673F817F2AF}">
+<ds:datastoreItem xmlns:ds="http://schemas.openxmlformats.org/officeDocument/2006/customXml" ds:itemID="{11760A94-9A8B-4932-ADE1-10B637DC3A09}">
   <ds:schemaRefs>
     <ds:schemaRef ds:uri="http://schemas.openxmlformats.org/officeDocument/2006/bibliography"/>
   </ds:schemaRefs>

</xml_diff>